<commit_message>
Added emojis to the chat
</commit_message>
<xml_diff>
--- a/Note progetto.docx
+++ b/Note progetto.docx
@@ -9,7 +9,15 @@
     </w:p>
     <w:p>
       <w:r>
-        <w:t xml:space="preserve">Hai ragione nel dire che il database restituisce già un oggetto JSON con le informazioni sui messaggi. Tuttavia, la parte di projectedMessages ha un suo scopo: </w:t>
+        <w:t xml:space="preserve">Hai ragione nel dire che il database restituisce già un oggetto JSON con le informazioni sui messaggi. Tuttavia, la parte di </w:t>
+      </w:r>
+      <w:proofErr w:type="spellStart"/>
+      <w:r>
+        <w:t>projectedMessages</w:t>
+      </w:r>
+      <w:proofErr w:type="spellEnd"/>
+      <w:r>
+        <w:t xml:space="preserve"> ha un suo scopo: </w:t>
       </w:r>
       <w:r>
         <w:rPr>
@@ -29,22 +37,54 @@
         <w:t>proiettare</w:t>
       </w:r>
       <w:r>
-        <w:t xml:space="preserve"> i dati ricevuti dalla query in un formato che è più adatto per l'uso lato client. La stringa "message: msg.message.text" è un esempio di proiezione, che seleziona una specifica proprietà dei dati restituiti dal database.</w:t>
-      </w:r>
-    </w:p>
-    <w:p>
-      <w:pPr>
-        <w:rPr>
-          <w:b/>
-          <w:bCs/>
-        </w:rPr>
-      </w:pPr>
-      <w:r>
-        <w:rPr>
-          <w:b/>
-          <w:bCs/>
-        </w:rPr>
-        <w:t>A cosa serve il projectedMessages?</w:t>
+        <w:t xml:space="preserve"> i dati ricevuti dalla query in un formato che è più adatto per l'uso lato client. La stringa "</w:t>
+      </w:r>
+      <w:proofErr w:type="spellStart"/>
+      <w:r>
+        <w:t>message</w:t>
+      </w:r>
+      <w:proofErr w:type="spellEnd"/>
+      <w:r>
+        <w:t xml:space="preserve">: </w:t>
+      </w:r>
+      <w:proofErr w:type="spellStart"/>
+      <w:r>
+        <w:t>msg.message.text</w:t>
+      </w:r>
+      <w:proofErr w:type="spellEnd"/>
+      <w:r>
+        <w:t>" è un esempio di proiezione, che seleziona una specifica proprietà dei dati restituiti dal database.</w:t>
+      </w:r>
+    </w:p>
+    <w:p>
+      <w:pPr>
+        <w:rPr>
+          <w:b/>
+          <w:bCs/>
+        </w:rPr>
+      </w:pPr>
+      <w:r>
+        <w:rPr>
+          <w:b/>
+          <w:bCs/>
+        </w:rPr>
+        <w:t xml:space="preserve">A cosa serve il </w:t>
+      </w:r>
+      <w:proofErr w:type="spellStart"/>
+      <w:r>
+        <w:rPr>
+          <w:b/>
+          <w:bCs/>
+        </w:rPr>
+        <w:t>projectedMessages</w:t>
+      </w:r>
+      <w:proofErr w:type="spellEnd"/>
+      <w:r>
+        <w:rPr>
+          <w:b/>
+          <w:bCs/>
+        </w:rPr>
+        <w:t>?</w:t>
       </w:r>
     </w:p>
     <w:p>
@@ -53,23 +93,84 @@
       </w:r>
     </w:p>
     <w:p>
-      <w:r>
-        <w:t>const projectedMessages = messages.map((msg) =&gt; {</w:t>
-      </w:r>
-    </w:p>
-    <w:p>
-      <w:r>
-        <w:t xml:space="preserve">  return {</w:t>
-      </w:r>
-    </w:p>
-    <w:p>
-      <w:r>
-        <w:t xml:space="preserve">    fromSelf: msg.sender.toString() === from,</w:t>
-      </w:r>
-    </w:p>
-    <w:p>
-      <w:r>
-        <w:t xml:space="preserve">    message: msg.message.text,</w:t>
+      <w:proofErr w:type="spellStart"/>
+      <w:r>
+        <w:t>const</w:t>
+      </w:r>
+      <w:proofErr w:type="spellEnd"/>
+      <w:r>
+        <w:t xml:space="preserve"> </w:t>
+      </w:r>
+      <w:proofErr w:type="spellStart"/>
+      <w:r>
+        <w:t>projectedMessages</w:t>
+      </w:r>
+      <w:proofErr w:type="spellEnd"/>
+      <w:r>
+        <w:t xml:space="preserve"> = </w:t>
+      </w:r>
+      <w:proofErr w:type="spellStart"/>
+      <w:r>
+        <w:t>messages.map</w:t>
+      </w:r>
+      <w:proofErr w:type="spellEnd"/>
+      <w:r>
+        <w:t>((msg) =&gt; {</w:t>
+      </w:r>
+    </w:p>
+    <w:p>
+      <w:r>
+        <w:t xml:space="preserve">  </w:t>
+      </w:r>
+      <w:proofErr w:type="spellStart"/>
+      <w:r>
+        <w:t>return</w:t>
+      </w:r>
+      <w:proofErr w:type="spellEnd"/>
+      <w:r>
+        <w:t xml:space="preserve"> {</w:t>
+      </w:r>
+    </w:p>
+    <w:p>
+      <w:r>
+        <w:t xml:space="preserve">    </w:t>
+      </w:r>
+      <w:proofErr w:type="spellStart"/>
+      <w:r>
+        <w:t>fromSelf</w:t>
+      </w:r>
+      <w:proofErr w:type="spellEnd"/>
+      <w:r>
+        <w:t xml:space="preserve">: </w:t>
+      </w:r>
+      <w:proofErr w:type="spellStart"/>
+      <w:r>
+        <w:t>msg.sender.toString</w:t>
+      </w:r>
+      <w:proofErr w:type="spellEnd"/>
+      <w:r>
+        <w:t>() === from,</w:t>
+      </w:r>
+    </w:p>
+    <w:p>
+      <w:r>
+        <w:t xml:space="preserve">    </w:t>
+      </w:r>
+      <w:proofErr w:type="spellStart"/>
+      <w:r>
+        <w:t>message</w:t>
+      </w:r>
+      <w:proofErr w:type="spellEnd"/>
+      <w:r>
+        <w:t xml:space="preserve">: </w:t>
+      </w:r>
+      <w:proofErr w:type="spellStart"/>
+      <w:r>
+        <w:t>msg.message.text</w:t>
+      </w:r>
+      <w:proofErr w:type="spellEnd"/>
+      <w:r>
+        <w:t>,</w:t>
       </w:r>
     </w:p>
     <w:p>
@@ -89,6 +190,7 @@
           <w:numId w:val="1"/>
         </w:numPr>
       </w:pPr>
+      <w:proofErr w:type="spellStart"/>
       <w:r>
         <w:rPr>
           <w:b/>
@@ -96,8 +198,17 @@
         </w:rPr>
         <w:t>fromSelf</w:t>
       </w:r>
-      <w:r>
-        <w:t xml:space="preserve"> è una nuova proprietà che viene calcolata sulla base di una condizione (se il sender del messaggio corrisponde all'utente che ha effettuato la richiesta).</w:t>
+      <w:proofErr w:type="spellEnd"/>
+      <w:r>
+        <w:t xml:space="preserve"> è una nuova proprietà che viene calcolata sulla base di una condizione (se il </w:t>
+      </w:r>
+      <w:proofErr w:type="spellStart"/>
+      <w:r>
+        <w:t>sender</w:t>
+      </w:r>
+      <w:proofErr w:type="spellEnd"/>
+      <w:r>
+        <w:t xml:space="preserve"> del messaggio corrisponde all'utente che ha effettuato la richiesta).</w:t>
       </w:r>
     </w:p>
     <w:p>
@@ -107,6 +218,7 @@
           <w:numId w:val="1"/>
         </w:numPr>
       </w:pPr>
+      <w:proofErr w:type="spellStart"/>
       <w:r>
         <w:rPr>
           <w:b/>
@@ -114,6 +226,7 @@
         </w:rPr>
         <w:t>message</w:t>
       </w:r>
+      <w:proofErr w:type="spellEnd"/>
       <w:r>
         <w:t xml:space="preserve"> è il messaggio vero e proprio, ma il database potrebbe restituire una struttura dati più complessa (ad esempio, un oggetto con più proprietà) e quindi </w:t>
       </w:r>
@@ -122,8 +235,17 @@
           <w:b/>
           <w:bCs/>
         </w:rPr>
-        <w:t>estrarre solo msg.message.text</w:t>
-      </w:r>
+        <w:t xml:space="preserve">estrarre solo </w:t>
+      </w:r>
+      <w:proofErr w:type="spellStart"/>
+      <w:r>
+        <w:rPr>
+          <w:b/>
+          <w:bCs/>
+        </w:rPr>
+        <w:t>msg.message.text</w:t>
+      </w:r>
+      <w:proofErr w:type="spellEnd"/>
       <w:r>
         <w:t xml:space="preserve"> potrebbe essere necessario per semplificare la struttura e passare solo le informazioni rilevanti al client.</w:t>
       </w:r>
@@ -140,7 +262,23 @@
           <w:b/>
           <w:bCs/>
         </w:rPr>
-        <w:t>La necessità di message.message.text:</w:t>
+        <w:t xml:space="preserve">La necessità di </w:t>
+      </w:r>
+      <w:proofErr w:type="spellStart"/>
+      <w:r>
+        <w:rPr>
+          <w:b/>
+          <w:bCs/>
+        </w:rPr>
+        <w:t>message.message.text</w:t>
+      </w:r>
+      <w:proofErr w:type="spellEnd"/>
+      <w:r>
+        <w:rPr>
+          <w:b/>
+          <w:bCs/>
+        </w:rPr>
+        <w:t>:</w:t>
       </w:r>
     </w:p>
     <w:p>
@@ -155,22 +293,62 @@
     </w:p>
     <w:p>
       <w:r>
-        <w:t xml:space="preserve">  "sender": "user1",</w:t>
-      </w:r>
-    </w:p>
-    <w:p>
-      <w:r>
-        <w:t xml:space="preserve">  "reciever": "user2",</w:t>
-      </w:r>
-    </w:p>
-    <w:p>
-      <w:r>
-        <w:t xml:space="preserve">  "message": {</w:t>
-      </w:r>
-    </w:p>
-    <w:p>
-      <w:r>
-        <w:t xml:space="preserve">    "text": "Hello, how are you?"</w:t>
+        <w:t xml:space="preserve">  "</w:t>
+      </w:r>
+      <w:proofErr w:type="spellStart"/>
+      <w:r>
+        <w:t>sender</w:t>
+      </w:r>
+      <w:proofErr w:type="spellEnd"/>
+      <w:r>
+        <w:t>": "user1",</w:t>
+      </w:r>
+    </w:p>
+    <w:p>
+      <w:r>
+        <w:t xml:space="preserve">  "</w:t>
+      </w:r>
+      <w:proofErr w:type="spellStart"/>
+      <w:r>
+        <w:t>reciever</w:t>
+      </w:r>
+      <w:proofErr w:type="spellEnd"/>
+      <w:r>
+        <w:t>": "user2",</w:t>
+      </w:r>
+    </w:p>
+    <w:p>
+      <w:r>
+        <w:t xml:space="preserve">  "</w:t>
+      </w:r>
+      <w:proofErr w:type="spellStart"/>
+      <w:r>
+        <w:t>message</w:t>
+      </w:r>
+      <w:proofErr w:type="spellEnd"/>
+      <w:r>
+        <w:t>": {</w:t>
+      </w:r>
+    </w:p>
+    <w:p>
+      <w:r>
+        <w:t xml:space="preserve">    "text": "Hello, </w:t>
+      </w:r>
+      <w:proofErr w:type="spellStart"/>
+      <w:r>
+        <w:t>how</w:t>
+      </w:r>
+      <w:proofErr w:type="spellEnd"/>
+      <w:r>
+        <w:t xml:space="preserve"> are </w:t>
+      </w:r>
+      <w:proofErr w:type="spellStart"/>
+      <w:r>
+        <w:t>you</w:t>
+      </w:r>
+      <w:proofErr w:type="spellEnd"/>
+      <w:r>
+        <w:t>?"</w:t>
       </w:r>
     </w:p>
     <w:p>
@@ -185,7 +363,15 @@
     </w:p>
     <w:p>
       <w:r>
-        <w:t>Sì, è necessario specificare msg.message.text perché il database potrebbe restituire l'intero oggetto del messaggio con più proprietà. Se vuoi solo il testo del messaggio, allora estrarre e restituire solo quella proprietà (text) è un'operazione utile e mirata.</w:t>
+        <w:t xml:space="preserve">Sì, è necessario specificare </w:t>
+      </w:r>
+      <w:proofErr w:type="spellStart"/>
+      <w:r>
+        <w:t>msg.message.text</w:t>
+      </w:r>
+      <w:proofErr w:type="spellEnd"/>
+      <w:r>
+        <w:t xml:space="preserve"> perché il database potrebbe restituire l'intero oggetto del messaggio con più proprietà. Se vuoi solo il testo del messaggio, allora estrarre e restituire solo quella proprietà (text) è un'operazione utile e mirata.</w:t>
       </w:r>
     </w:p>
     <w:p>
@@ -267,7 +453,585 @@
     </w:p>
     <w:p>
       <w:r>
-        <w:t>Quindi, se nel tuo caso il messaggio è già una semplice stringa, la proiezione message: msg.message.text non sarebbe strettamente necessaria.</w:t>
+        <w:t xml:space="preserve">Quindi, se nel tuo caso il messaggio è già una semplice stringa, la proiezione </w:t>
+      </w:r>
+      <w:proofErr w:type="spellStart"/>
+      <w:r>
+        <w:t>message</w:t>
+      </w:r>
+      <w:proofErr w:type="spellEnd"/>
+      <w:r>
+        <w:t xml:space="preserve">: </w:t>
+      </w:r>
+      <w:proofErr w:type="spellStart"/>
+      <w:r>
+        <w:t>msg.message.text</w:t>
+      </w:r>
+      <w:proofErr w:type="spellEnd"/>
+      <w:r>
+        <w:t xml:space="preserve"> non sarebbe strettamente necessaria.</w:t>
+      </w:r>
+    </w:p>
+    <w:p>
+      <w:r>
+        <w:t>Nota 2</w:t>
+      </w:r>
+    </w:p>
+    <w:p>
+      <w:r>
+        <w:t xml:space="preserve">Il </w:t>
+      </w:r>
+      <w:proofErr w:type="spellStart"/>
+      <w:r>
+        <w:rPr>
+          <w:b/>
+          <w:bCs/>
+        </w:rPr>
+        <w:t>FileReader</w:t>
+      </w:r>
+      <w:proofErr w:type="spellEnd"/>
+      <w:r>
+        <w:t xml:space="preserve"> è un'interfaccia JavaScript che consente di leggere il contenuto dei file selezionati dall'utente (ad esempio tramite un input HTML di tipo file).</w:t>
+      </w:r>
+    </w:p>
+    <w:p>
+      <w:r>
+        <w:t>Viene utilizzato per leggere il contenuto di un file in vari formati, come:</w:t>
+      </w:r>
+    </w:p>
+    <w:p>
+      <w:pPr>
+        <w:numPr>
+          <w:ilvl w:val="0"/>
+          <w:numId w:val="3"/>
+        </w:numPr>
+      </w:pPr>
+      <w:r>
+        <w:rPr>
+          <w:b/>
+          <w:bCs/>
+        </w:rPr>
+        <w:t>Base64</w:t>
+      </w:r>
+      <w:r>
+        <w:t xml:space="preserve">: Usato spesso per immagini o file binari quando devono essere trasmessi tramite API o </w:t>
+      </w:r>
+      <w:proofErr w:type="spellStart"/>
+      <w:r>
+        <w:t>WebSocket</w:t>
+      </w:r>
+      <w:proofErr w:type="spellEnd"/>
+      <w:r>
+        <w:t>.</w:t>
+      </w:r>
+    </w:p>
+    <w:p>
+      <w:pPr>
+        <w:numPr>
+          <w:ilvl w:val="0"/>
+          <w:numId w:val="3"/>
+        </w:numPr>
+      </w:pPr>
+      <w:r>
+        <w:rPr>
+          <w:b/>
+          <w:bCs/>
+        </w:rPr>
+        <w:t>Stringa di testo</w:t>
+      </w:r>
+      <w:r>
+        <w:t>: Per file di testo semplici.</w:t>
+      </w:r>
+    </w:p>
+    <w:p>
+      <w:pPr>
+        <w:numPr>
+          <w:ilvl w:val="0"/>
+          <w:numId w:val="3"/>
+        </w:numPr>
+      </w:pPr>
+      <w:proofErr w:type="spellStart"/>
+      <w:r>
+        <w:rPr>
+          <w:b/>
+          <w:bCs/>
+        </w:rPr>
+        <w:t>ArrayBuffer</w:t>
+      </w:r>
+      <w:proofErr w:type="spellEnd"/>
+      <w:r>
+        <w:t>: Per manipolazioni a livello di byte.</w:t>
+      </w:r>
+    </w:p>
+    <w:p>
+      <w:pPr>
+        <w:rPr>
+          <w:b/>
+          <w:bCs/>
+        </w:rPr>
+      </w:pPr>
+      <w:r>
+        <w:rPr>
+          <w:b/>
+          <w:bCs/>
+        </w:rPr>
+        <w:t xml:space="preserve">Funzionamento di </w:t>
+      </w:r>
+      <w:proofErr w:type="spellStart"/>
+      <w:r>
+        <w:rPr>
+          <w:b/>
+          <w:bCs/>
+        </w:rPr>
+        <w:t>FileReader</w:t>
+      </w:r>
+      <w:proofErr w:type="spellEnd"/>
+    </w:p>
+    <w:p>
+      <w:pPr>
+        <w:numPr>
+          <w:ilvl w:val="0"/>
+          <w:numId w:val="4"/>
+        </w:numPr>
+      </w:pPr>
+      <w:r>
+        <w:t xml:space="preserve">Crei un'istanza di </w:t>
+      </w:r>
+      <w:proofErr w:type="spellStart"/>
+      <w:r>
+        <w:t>FileReader</w:t>
+      </w:r>
+      <w:proofErr w:type="spellEnd"/>
+      <w:r>
+        <w:t>:</w:t>
+      </w:r>
+    </w:p>
+    <w:p>
+      <w:pPr>
+        <w:numPr>
+          <w:ilvl w:val="0"/>
+          <w:numId w:val="4"/>
+        </w:numPr>
+        <w:tabs>
+          <w:tab w:val="clear" w:pos="720"/>
+        </w:tabs>
+      </w:pPr>
+      <w:proofErr w:type="spellStart"/>
+      <w:r>
+        <w:t>const</w:t>
+      </w:r>
+      <w:proofErr w:type="spellEnd"/>
+      <w:r>
+        <w:t xml:space="preserve"> reader = new </w:t>
+      </w:r>
+      <w:proofErr w:type="spellStart"/>
+      <w:r>
+        <w:t>FileReader</w:t>
+      </w:r>
+      <w:proofErr w:type="spellEnd"/>
+      <w:r>
+        <w:t>();</w:t>
+      </w:r>
+    </w:p>
+    <w:p>
+      <w:pPr>
+        <w:numPr>
+          <w:ilvl w:val="0"/>
+          <w:numId w:val="4"/>
+        </w:numPr>
+      </w:pPr>
+      <w:r>
+        <w:t>Utilizzi i metodi di lettura, come:</w:t>
+      </w:r>
+    </w:p>
+    <w:p>
+      <w:pPr>
+        <w:numPr>
+          <w:ilvl w:val="1"/>
+          <w:numId w:val="4"/>
+        </w:numPr>
+      </w:pPr>
+      <w:proofErr w:type="spellStart"/>
+      <w:r>
+        <w:rPr>
+          <w:b/>
+          <w:bCs/>
+        </w:rPr>
+        <w:t>readAsDataURL</w:t>
+      </w:r>
+      <w:proofErr w:type="spellEnd"/>
+      <w:r>
+        <w:rPr>
+          <w:b/>
+          <w:bCs/>
+        </w:rPr>
+        <w:t>(file)</w:t>
+      </w:r>
+      <w:r>
+        <w:t>: Legge il file come stringa Base64, utile per immagini.</w:t>
+      </w:r>
+    </w:p>
+    <w:p>
+      <w:pPr>
+        <w:numPr>
+          <w:ilvl w:val="1"/>
+          <w:numId w:val="4"/>
+        </w:numPr>
+      </w:pPr>
+      <w:proofErr w:type="spellStart"/>
+      <w:r>
+        <w:rPr>
+          <w:b/>
+          <w:bCs/>
+        </w:rPr>
+        <w:t>readAsText</w:t>
+      </w:r>
+      <w:proofErr w:type="spellEnd"/>
+      <w:r>
+        <w:rPr>
+          <w:b/>
+          <w:bCs/>
+        </w:rPr>
+        <w:t>(file)</w:t>
+      </w:r>
+      <w:r>
+        <w:t>: Legge il file come stringa di testo.</w:t>
+      </w:r>
+    </w:p>
+    <w:p>
+      <w:pPr>
+        <w:numPr>
+          <w:ilvl w:val="1"/>
+          <w:numId w:val="4"/>
+        </w:numPr>
+      </w:pPr>
+      <w:proofErr w:type="spellStart"/>
+      <w:r>
+        <w:rPr>
+          <w:b/>
+          <w:bCs/>
+        </w:rPr>
+        <w:t>readAsArrayBuffer</w:t>
+      </w:r>
+      <w:proofErr w:type="spellEnd"/>
+      <w:r>
+        <w:rPr>
+          <w:b/>
+          <w:bCs/>
+        </w:rPr>
+        <w:t>(file)</w:t>
+      </w:r>
+      <w:r>
+        <w:t>: Legge il file come buffer binario.</w:t>
+      </w:r>
+    </w:p>
+    <w:p>
+      <w:pPr>
+        <w:numPr>
+          <w:ilvl w:val="0"/>
+          <w:numId w:val="4"/>
+        </w:numPr>
+      </w:pPr>
+      <w:r>
+        <w:t xml:space="preserve">Imposti un </w:t>
+      </w:r>
+      <w:proofErr w:type="spellStart"/>
+      <w:r>
+        <w:t>listener</w:t>
+      </w:r>
+      <w:proofErr w:type="spellEnd"/>
+      <w:r>
+        <w:t xml:space="preserve"> per il completamento della lettura:</w:t>
+      </w:r>
+    </w:p>
+    <w:p>
+      <w:pPr>
+        <w:numPr>
+          <w:ilvl w:val="0"/>
+          <w:numId w:val="4"/>
+        </w:numPr>
+        <w:tabs>
+          <w:tab w:val="clear" w:pos="720"/>
+        </w:tabs>
+      </w:pPr>
+      <w:proofErr w:type="spellStart"/>
+      <w:r>
+        <w:t>reader.onload</w:t>
+      </w:r>
+      <w:proofErr w:type="spellEnd"/>
+      <w:r>
+        <w:t xml:space="preserve"> = () =&gt; {</w:t>
+      </w:r>
+    </w:p>
+    <w:p>
+      <w:pPr>
+        <w:numPr>
+          <w:ilvl w:val="0"/>
+          <w:numId w:val="4"/>
+        </w:numPr>
+        <w:tabs>
+          <w:tab w:val="clear" w:pos="720"/>
+        </w:tabs>
+      </w:pPr>
+      <w:r>
+        <w:t xml:space="preserve">    console.log(</w:t>
+      </w:r>
+      <w:proofErr w:type="spellStart"/>
+      <w:r>
+        <w:t>reader.result</w:t>
+      </w:r>
+      <w:proofErr w:type="spellEnd"/>
+      <w:r>
+        <w:t>); // Contenuto letto</w:t>
+      </w:r>
+    </w:p>
+    <w:p>
+      <w:pPr>
+        <w:numPr>
+          <w:ilvl w:val="0"/>
+          <w:numId w:val="4"/>
+        </w:numPr>
+        <w:tabs>
+          <w:tab w:val="clear" w:pos="720"/>
+        </w:tabs>
+      </w:pPr>
+      <w:r>
+        <w:t>};</w:t>
+      </w:r>
+    </w:p>
+    <w:p>
+      <w:pPr>
+        <w:numPr>
+          <w:ilvl w:val="0"/>
+          <w:numId w:val="4"/>
+        </w:numPr>
+      </w:pPr>
+      <w:r>
+        <w:t>Avvii la lettura:</w:t>
+      </w:r>
+    </w:p>
+    <w:p>
+      <w:pPr>
+        <w:numPr>
+          <w:ilvl w:val="0"/>
+          <w:numId w:val="4"/>
+        </w:numPr>
+        <w:tabs>
+          <w:tab w:val="clear" w:pos="720"/>
+        </w:tabs>
+      </w:pPr>
+      <w:proofErr w:type="spellStart"/>
+      <w:r>
+        <w:t>reader.readAsDataURL</w:t>
+      </w:r>
+      <w:proofErr w:type="spellEnd"/>
+      <w:r>
+        <w:t>(file);</w:t>
+      </w:r>
+    </w:p>
+    <w:p>
+      <w:pPr>
+        <w:rPr>
+          <w:b/>
+          <w:bCs/>
+        </w:rPr>
+      </w:pPr>
+      <w:r>
+        <w:rPr>
+          <w:b/>
+          <w:bCs/>
+        </w:rPr>
+        <w:t>Utilizzo in Chat</w:t>
+      </w:r>
+    </w:p>
+    <w:p>
+      <w:r>
+        <w:t xml:space="preserve">Nel tuo caso, </w:t>
+      </w:r>
+      <w:proofErr w:type="spellStart"/>
+      <w:r>
+        <w:t>FileReader</w:t>
+      </w:r>
+      <w:proofErr w:type="spellEnd"/>
+      <w:r>
+        <w:t xml:space="preserve"> viene usato per convertire l'immagine selezionata dall'utente in una stringa </w:t>
+      </w:r>
+      <w:r>
+        <w:rPr>
+          <w:b/>
+          <w:bCs/>
+        </w:rPr>
+        <w:t>Base64</w:t>
+      </w:r>
+      <w:r>
+        <w:t xml:space="preserve">, così da poterla inviare facilmente via </w:t>
+      </w:r>
+      <w:proofErr w:type="spellStart"/>
+      <w:r>
+        <w:t>Socket.io</w:t>
+      </w:r>
+      <w:proofErr w:type="spellEnd"/>
+      <w:r>
+        <w:t xml:space="preserve"> o API. Questo è necessario perché non stai inviando direttamente il file, ma il suo contenuto codificato.</w:t>
+      </w:r>
+    </w:p>
+    <w:p>
+      <w:r>
+        <w:t>Esempio pratico:</w:t>
+      </w:r>
+    </w:p>
+    <w:p>
+      <w:proofErr w:type="spellStart"/>
+      <w:r>
+        <w:t>const</w:t>
+      </w:r>
+      <w:proofErr w:type="spellEnd"/>
+      <w:r>
+        <w:t xml:space="preserve"> </w:t>
+      </w:r>
+      <w:proofErr w:type="spellStart"/>
+      <w:r>
+        <w:t>handleFileUpload</w:t>
+      </w:r>
+      <w:proofErr w:type="spellEnd"/>
+      <w:r>
+        <w:t xml:space="preserve"> = (file) =&gt; {</w:t>
+      </w:r>
+    </w:p>
+    <w:p>
+      <w:r>
+        <w:t xml:space="preserve">    </w:t>
+      </w:r>
+      <w:proofErr w:type="spellStart"/>
+      <w:r>
+        <w:t>const</w:t>
+      </w:r>
+      <w:proofErr w:type="spellEnd"/>
+      <w:r>
+        <w:t xml:space="preserve"> reader = new </w:t>
+      </w:r>
+      <w:proofErr w:type="spellStart"/>
+      <w:r>
+        <w:t>FileReader</w:t>
+      </w:r>
+      <w:proofErr w:type="spellEnd"/>
+      <w:r>
+        <w:t>();</w:t>
+      </w:r>
+    </w:p>
+    <w:p>
+      <w:r>
+        <w:lastRenderedPageBreak/>
+        <w:t xml:space="preserve">    </w:t>
+      </w:r>
+      <w:proofErr w:type="spellStart"/>
+      <w:r>
+        <w:t>reader.onload</w:t>
+      </w:r>
+      <w:proofErr w:type="spellEnd"/>
+      <w:r>
+        <w:t xml:space="preserve"> = () =&gt; {</w:t>
+      </w:r>
+    </w:p>
+    <w:p>
+      <w:r>
+        <w:t xml:space="preserve">        </w:t>
+      </w:r>
+      <w:proofErr w:type="spellStart"/>
+      <w:r>
+        <w:t>const</w:t>
+      </w:r>
+      <w:proofErr w:type="spellEnd"/>
+      <w:r>
+        <w:t xml:space="preserve"> </w:t>
+      </w:r>
+      <w:proofErr w:type="spellStart"/>
+      <w:r>
+        <w:t>imageData</w:t>
+      </w:r>
+      <w:proofErr w:type="spellEnd"/>
+      <w:r>
+        <w:t xml:space="preserve"> = </w:t>
+      </w:r>
+      <w:proofErr w:type="spellStart"/>
+      <w:r>
+        <w:t>reader.result</w:t>
+      </w:r>
+      <w:proofErr w:type="spellEnd"/>
+      <w:r>
+        <w:t>; // Contiene il file in formato Base64</w:t>
+      </w:r>
+    </w:p>
+    <w:p>
+      <w:r>
+        <w:t xml:space="preserve">        </w:t>
+      </w:r>
+      <w:proofErr w:type="spellStart"/>
+      <w:r>
+        <w:t>sendImage</w:t>
+      </w:r>
+      <w:proofErr w:type="spellEnd"/>
+      <w:r>
+        <w:t>(</w:t>
+      </w:r>
+      <w:proofErr w:type="spellStart"/>
+      <w:r>
+        <w:t>imageData</w:t>
+      </w:r>
+      <w:proofErr w:type="spellEnd"/>
+      <w:r>
+        <w:t>); // Invio al server</w:t>
+      </w:r>
+    </w:p>
+    <w:p>
+      <w:r>
+        <w:t xml:space="preserve">    };</w:t>
+      </w:r>
+    </w:p>
+    <w:p>
+      <w:r>
+        <w:t xml:space="preserve">    </w:t>
+      </w:r>
+      <w:proofErr w:type="spellStart"/>
+      <w:r>
+        <w:t>reader.readAsDataURL</w:t>
+      </w:r>
+      <w:proofErr w:type="spellEnd"/>
+      <w:r>
+        <w:t>(file);</w:t>
+      </w:r>
+    </w:p>
+    <w:p>
+      <w:r>
+        <w:t>};</w:t>
+      </w:r>
+    </w:p>
+    <w:p>
+      <w:pPr>
+        <w:rPr>
+          <w:b/>
+          <w:bCs/>
+        </w:rPr>
+      </w:pPr>
+      <w:r>
+        <w:rPr>
+          <w:b/>
+          <w:bCs/>
+        </w:rPr>
+        <w:t>In breve</w:t>
+      </w:r>
+    </w:p>
+    <w:p>
+      <w:r>
+        <w:t xml:space="preserve">Il </w:t>
+      </w:r>
+      <w:proofErr w:type="spellStart"/>
+      <w:r>
+        <w:t>FileReader</w:t>
+      </w:r>
+      <w:proofErr w:type="spellEnd"/>
+      <w:r>
+        <w:t xml:space="preserve"> è uno strumento per leggere i file selezionati e prepararli per il trasferimento o l'elaborazione.</w:t>
       </w:r>
     </w:p>
     <w:p/>
@@ -581,11 +1345,283 @@
       </w:rPr>
     </w:lvl>
   </w:abstractNum>
+  <w:abstractNum w:abstractNumId="2" w15:restartNumberingAfterBreak="0">
+    <w:nsid w:val="60C0001D"/>
+    <w:multiLevelType w:val="multilevel"/>
+    <w:tmpl w:val="29A02D12"/>
+    <w:lvl w:ilvl="0">
+      <w:start w:val="1"/>
+      <w:numFmt w:val="bullet"/>
+      <w:lvlText w:val=""/>
+      <w:lvlJc w:val="left"/>
+      <w:pPr>
+        <w:tabs>
+          <w:tab w:val="num" w:pos="720"/>
+        </w:tabs>
+        <w:ind w:left="720" w:hanging="360"/>
+      </w:pPr>
+      <w:rPr>
+        <w:rFonts w:ascii="Symbol" w:hAnsi="Symbol" w:hint="default"/>
+        <w:sz w:val="20"/>
+      </w:rPr>
+    </w:lvl>
+    <w:lvl w:ilvl="1" w:tentative="1">
+      <w:start w:val="1"/>
+      <w:numFmt w:val="bullet"/>
+      <w:lvlText w:val="o"/>
+      <w:lvlJc w:val="left"/>
+      <w:pPr>
+        <w:tabs>
+          <w:tab w:val="num" w:pos="1440"/>
+        </w:tabs>
+        <w:ind w:left="1440" w:hanging="360"/>
+      </w:pPr>
+      <w:rPr>
+        <w:rFonts w:ascii="Courier New" w:hAnsi="Courier New" w:hint="default"/>
+        <w:sz w:val="20"/>
+      </w:rPr>
+    </w:lvl>
+    <w:lvl w:ilvl="2" w:tentative="1">
+      <w:start w:val="1"/>
+      <w:numFmt w:val="bullet"/>
+      <w:lvlText w:val=""/>
+      <w:lvlJc w:val="left"/>
+      <w:pPr>
+        <w:tabs>
+          <w:tab w:val="num" w:pos="2160"/>
+        </w:tabs>
+        <w:ind w:left="2160" w:hanging="360"/>
+      </w:pPr>
+      <w:rPr>
+        <w:rFonts w:ascii="Wingdings" w:hAnsi="Wingdings" w:hint="default"/>
+        <w:sz w:val="20"/>
+      </w:rPr>
+    </w:lvl>
+    <w:lvl w:ilvl="3" w:tentative="1">
+      <w:start w:val="1"/>
+      <w:numFmt w:val="bullet"/>
+      <w:lvlText w:val=""/>
+      <w:lvlJc w:val="left"/>
+      <w:pPr>
+        <w:tabs>
+          <w:tab w:val="num" w:pos="2880"/>
+        </w:tabs>
+        <w:ind w:left="2880" w:hanging="360"/>
+      </w:pPr>
+      <w:rPr>
+        <w:rFonts w:ascii="Wingdings" w:hAnsi="Wingdings" w:hint="default"/>
+        <w:sz w:val="20"/>
+      </w:rPr>
+    </w:lvl>
+    <w:lvl w:ilvl="4" w:tentative="1">
+      <w:start w:val="1"/>
+      <w:numFmt w:val="bullet"/>
+      <w:lvlText w:val=""/>
+      <w:lvlJc w:val="left"/>
+      <w:pPr>
+        <w:tabs>
+          <w:tab w:val="num" w:pos="3600"/>
+        </w:tabs>
+        <w:ind w:left="3600" w:hanging="360"/>
+      </w:pPr>
+      <w:rPr>
+        <w:rFonts w:ascii="Wingdings" w:hAnsi="Wingdings" w:hint="default"/>
+        <w:sz w:val="20"/>
+      </w:rPr>
+    </w:lvl>
+    <w:lvl w:ilvl="5" w:tentative="1">
+      <w:start w:val="1"/>
+      <w:numFmt w:val="bullet"/>
+      <w:lvlText w:val=""/>
+      <w:lvlJc w:val="left"/>
+      <w:pPr>
+        <w:tabs>
+          <w:tab w:val="num" w:pos="4320"/>
+        </w:tabs>
+        <w:ind w:left="4320" w:hanging="360"/>
+      </w:pPr>
+      <w:rPr>
+        <w:rFonts w:ascii="Wingdings" w:hAnsi="Wingdings" w:hint="default"/>
+        <w:sz w:val="20"/>
+      </w:rPr>
+    </w:lvl>
+    <w:lvl w:ilvl="6" w:tentative="1">
+      <w:start w:val="1"/>
+      <w:numFmt w:val="bullet"/>
+      <w:lvlText w:val=""/>
+      <w:lvlJc w:val="left"/>
+      <w:pPr>
+        <w:tabs>
+          <w:tab w:val="num" w:pos="5040"/>
+        </w:tabs>
+        <w:ind w:left="5040" w:hanging="360"/>
+      </w:pPr>
+      <w:rPr>
+        <w:rFonts w:ascii="Wingdings" w:hAnsi="Wingdings" w:hint="default"/>
+        <w:sz w:val="20"/>
+      </w:rPr>
+    </w:lvl>
+    <w:lvl w:ilvl="7" w:tentative="1">
+      <w:start w:val="1"/>
+      <w:numFmt w:val="bullet"/>
+      <w:lvlText w:val=""/>
+      <w:lvlJc w:val="left"/>
+      <w:pPr>
+        <w:tabs>
+          <w:tab w:val="num" w:pos="5760"/>
+        </w:tabs>
+        <w:ind w:left="5760" w:hanging="360"/>
+      </w:pPr>
+      <w:rPr>
+        <w:rFonts w:ascii="Wingdings" w:hAnsi="Wingdings" w:hint="default"/>
+        <w:sz w:val="20"/>
+      </w:rPr>
+    </w:lvl>
+    <w:lvl w:ilvl="8" w:tentative="1">
+      <w:start w:val="1"/>
+      <w:numFmt w:val="bullet"/>
+      <w:lvlText w:val=""/>
+      <w:lvlJc w:val="left"/>
+      <w:pPr>
+        <w:tabs>
+          <w:tab w:val="num" w:pos="6480"/>
+        </w:tabs>
+        <w:ind w:left="6480" w:hanging="360"/>
+      </w:pPr>
+      <w:rPr>
+        <w:rFonts w:ascii="Wingdings" w:hAnsi="Wingdings" w:hint="default"/>
+        <w:sz w:val="20"/>
+      </w:rPr>
+    </w:lvl>
+  </w:abstractNum>
+  <w:abstractNum w:abstractNumId="3" w15:restartNumberingAfterBreak="0">
+    <w:nsid w:val="6D1E53EB"/>
+    <w:multiLevelType w:val="multilevel"/>
+    <w:tmpl w:val="5560A008"/>
+    <w:lvl w:ilvl="0">
+      <w:start w:val="1"/>
+      <w:numFmt w:val="decimal"/>
+      <w:lvlText w:val="%1."/>
+      <w:lvlJc w:val="left"/>
+      <w:pPr>
+        <w:tabs>
+          <w:tab w:val="num" w:pos="720"/>
+        </w:tabs>
+        <w:ind w:left="720" w:hanging="360"/>
+      </w:pPr>
+    </w:lvl>
+    <w:lvl w:ilvl="1">
+      <w:start w:val="1"/>
+      <w:numFmt w:val="bullet"/>
+      <w:lvlText w:val="o"/>
+      <w:lvlJc w:val="left"/>
+      <w:pPr>
+        <w:tabs>
+          <w:tab w:val="num" w:pos="1440"/>
+        </w:tabs>
+        <w:ind w:left="1440" w:hanging="360"/>
+      </w:pPr>
+      <w:rPr>
+        <w:rFonts w:ascii="Courier New" w:hAnsi="Courier New" w:hint="default"/>
+        <w:sz w:val="20"/>
+      </w:rPr>
+    </w:lvl>
+    <w:lvl w:ilvl="2" w:tentative="1">
+      <w:start w:val="1"/>
+      <w:numFmt w:val="decimal"/>
+      <w:lvlText w:val="%3."/>
+      <w:lvlJc w:val="left"/>
+      <w:pPr>
+        <w:tabs>
+          <w:tab w:val="num" w:pos="2160"/>
+        </w:tabs>
+        <w:ind w:left="2160" w:hanging="360"/>
+      </w:pPr>
+    </w:lvl>
+    <w:lvl w:ilvl="3" w:tentative="1">
+      <w:start w:val="1"/>
+      <w:numFmt w:val="decimal"/>
+      <w:lvlText w:val="%4."/>
+      <w:lvlJc w:val="left"/>
+      <w:pPr>
+        <w:tabs>
+          <w:tab w:val="num" w:pos="2880"/>
+        </w:tabs>
+        <w:ind w:left="2880" w:hanging="360"/>
+      </w:pPr>
+    </w:lvl>
+    <w:lvl w:ilvl="4" w:tentative="1">
+      <w:start w:val="1"/>
+      <w:numFmt w:val="decimal"/>
+      <w:lvlText w:val="%5."/>
+      <w:lvlJc w:val="left"/>
+      <w:pPr>
+        <w:tabs>
+          <w:tab w:val="num" w:pos="3600"/>
+        </w:tabs>
+        <w:ind w:left="3600" w:hanging="360"/>
+      </w:pPr>
+    </w:lvl>
+    <w:lvl w:ilvl="5" w:tentative="1">
+      <w:start w:val="1"/>
+      <w:numFmt w:val="decimal"/>
+      <w:lvlText w:val="%6."/>
+      <w:lvlJc w:val="left"/>
+      <w:pPr>
+        <w:tabs>
+          <w:tab w:val="num" w:pos="4320"/>
+        </w:tabs>
+        <w:ind w:left="4320" w:hanging="360"/>
+      </w:pPr>
+    </w:lvl>
+    <w:lvl w:ilvl="6" w:tentative="1">
+      <w:start w:val="1"/>
+      <w:numFmt w:val="decimal"/>
+      <w:lvlText w:val="%7."/>
+      <w:lvlJc w:val="left"/>
+      <w:pPr>
+        <w:tabs>
+          <w:tab w:val="num" w:pos="5040"/>
+        </w:tabs>
+        <w:ind w:left="5040" w:hanging="360"/>
+      </w:pPr>
+    </w:lvl>
+    <w:lvl w:ilvl="7" w:tentative="1">
+      <w:start w:val="1"/>
+      <w:numFmt w:val="decimal"/>
+      <w:lvlText w:val="%8."/>
+      <w:lvlJc w:val="left"/>
+      <w:pPr>
+        <w:tabs>
+          <w:tab w:val="num" w:pos="5760"/>
+        </w:tabs>
+        <w:ind w:left="5760" w:hanging="360"/>
+      </w:pPr>
+    </w:lvl>
+    <w:lvl w:ilvl="8" w:tentative="1">
+      <w:start w:val="1"/>
+      <w:numFmt w:val="decimal"/>
+      <w:lvlText w:val="%9."/>
+      <w:lvlJc w:val="left"/>
+      <w:pPr>
+        <w:tabs>
+          <w:tab w:val="num" w:pos="6480"/>
+        </w:tabs>
+        <w:ind w:left="6480" w:hanging="360"/>
+      </w:pPr>
+    </w:lvl>
+  </w:abstractNum>
   <w:num w:numId="1" w16cid:durableId="1826165748">
     <w:abstractNumId w:val="1"/>
   </w:num>
   <w:num w:numId="2" w16cid:durableId="608582492">
     <w:abstractNumId w:val="0"/>
+  </w:num>
+  <w:num w:numId="3" w16cid:durableId="1200779227">
+    <w:abstractNumId w:val="2"/>
+  </w:num>
+  <w:num w:numId="4" w16cid:durableId="2117017277">
+    <w:abstractNumId w:val="3"/>
   </w:num>
 </w:numbering>
 </file>

</xml_diff>

<commit_message>
Added css to Login and SIgnUp
</commit_message>
<xml_diff>
--- a/Note progetto.docx
+++ b/Note progetto.docx
@@ -3,7 +3,17 @@
 <w:document xmlns:wpc="http://schemas.microsoft.com/office/word/2010/wordprocessingCanvas" xmlns:cx="http://schemas.microsoft.com/office/drawing/2014/chartex" xmlns:cx1="http://schemas.microsoft.com/office/drawing/2015/9/8/chartex" xmlns:cx2="http://schemas.microsoft.com/office/drawing/2015/10/21/chartex" xmlns:cx3="http://schemas.microsoft.com/office/drawing/2016/5/9/chartex" xmlns:cx4="http://schemas.microsoft.com/office/drawing/2016/5/10/chartex" xmlns:cx5="http://schemas.microsoft.com/office/drawing/2016/5/11/chartex" xmlns:cx6="http://schemas.microsoft.com/office/drawing/2016/5/12/chartex" xmlns:cx7="http://schemas.microsoft.com/office/drawing/2016/5/13/chartex" xmlns:cx8="http://schemas.microsoft.com/office/drawing/2016/5/14/chartex" xmlns:mc="http://schemas.openxmlformats.org/markup-compatibility/2006" xmlns:aink="http://schemas.microsoft.com/office/drawing/2016/ink" xmlns:am3d="http://schemas.microsoft.com/office/drawing/2017/model3d" xmlns:o="urn:schemas-microsoft-com:office:office" xmlns:oel="http://schemas.microsoft.com/office/2019/extlst" xmlns:r="http://schemas.openxmlformats.org/officeDocument/2006/relationships" xmlns:m="http://schemas.openxmlformats.org/officeDocument/2006/math" xmlns:v="urn:schemas-microsoft-com:vml" xmlns:wp14="http://schemas.microsoft.com/office/word/2010/wordprocessingDrawing" xmlns:wp="http://schemas.openxmlformats.org/drawingml/2006/wordprocessingDrawing" xmlns:w10="urn:schemas-microsoft-com:office:word" xmlns:w="http://schemas.openxmlformats.org/wordprocessingml/2006/main" xmlns:w14="http://schemas.microsoft.com/office/word/2010/wordml" xmlns:w15="http://schemas.microsoft.com/office/word/2012/wordml" xmlns:w16cex="http://schemas.microsoft.com/office/word/2018/wordml/cex" xmlns:w16cid="http://schemas.microsoft.com/office/word/2016/wordml/cid" xmlns:w16="http://schemas.microsoft.com/office/word/2018/wordml" xmlns:w16du="http://schemas.microsoft.com/office/word/2023/wordml/word16du" xmlns:w16sdtdh="http://schemas.microsoft.com/office/word/2020/wordml/sdtdatahash" xmlns:w16se="http://schemas.microsoft.com/office/word/2015/wordml/symex" xmlns:wpg="http://schemas.microsoft.com/office/word/2010/wordprocessingGroup" xmlns:wpi="http://schemas.microsoft.com/office/word/2010/wordprocessingInk" xmlns:wne="http://schemas.microsoft.com/office/word/2006/wordml" xmlns:wps="http://schemas.microsoft.com/office/word/2010/wordprocessingShape" mc:Ignorable="w14 w15 w16se w16cid w16 w16cex w16sdtdh w16du wp14">
   <w:body>
     <w:p>
-      <w:r>
+      <w:pPr>
+        <w:rPr>
+          <w:b/>
+          <w:bCs/>
+        </w:rPr>
+      </w:pPr>
+      <w:r>
+        <w:rPr>
+          <w:b/>
+          <w:bCs/>
+        </w:rPr>
         <w:t>Nota 1</w:t>
       </w:r>
     </w:p>
@@ -473,7 +483,17 @@
       </w:r>
     </w:p>
     <w:p>
-      <w:r>
+      <w:pPr>
+        <w:rPr>
+          <w:b/>
+          <w:bCs/>
+        </w:rPr>
+      </w:pPr>
+      <w:r>
+        <w:rPr>
+          <w:b/>
+          <w:bCs/>
+        </w:rPr>
         <w:t>Nota 2</w:t>
       </w:r>
     </w:p>
@@ -1032,6 +1052,532 @@
       <w:proofErr w:type="spellEnd"/>
       <w:r>
         <w:t xml:space="preserve"> è uno strumento per leggere i file selezionati e prepararli per il trasferimento o l'elaborazione.</w:t>
+      </w:r>
+    </w:p>
+    <w:p>
+      <w:pPr>
+        <w:rPr>
+          <w:b/>
+          <w:bCs/>
+        </w:rPr>
+      </w:pPr>
+      <w:r>
+        <w:rPr>
+          <w:b/>
+          <w:bCs/>
+        </w:rPr>
+        <w:t>Nota 3</w:t>
+      </w:r>
+    </w:p>
+    <w:p>
+      <w:r>
+        <w:t xml:space="preserve">Il codice aggiorna lo stato di un array chiamato </w:t>
+      </w:r>
+      <w:proofErr w:type="spellStart"/>
+      <w:r>
+        <w:t>messages</w:t>
+      </w:r>
+      <w:proofErr w:type="spellEnd"/>
+      <w:r>
+        <w:t xml:space="preserve"> aggiungendo un nuovo messaggio alla fine.</w:t>
+      </w:r>
+    </w:p>
+    <w:p>
+      <w:r>
+        <w:t>Ecco come funziona:</w:t>
+      </w:r>
+    </w:p>
+    <w:p>
+      <w:pPr>
+        <w:numPr>
+          <w:ilvl w:val="0"/>
+          <w:numId w:val="5"/>
+        </w:numPr>
+      </w:pPr>
+      <w:r>
+        <w:rPr>
+          <w:b/>
+          <w:bCs/>
+        </w:rPr>
+        <w:t>Funzione di aggiornamento dello stato</w:t>
+      </w:r>
+      <w:r>
+        <w:t>:</w:t>
+      </w:r>
+    </w:p>
+    <w:p>
+      <w:pPr>
+        <w:numPr>
+          <w:ilvl w:val="1"/>
+          <w:numId w:val="5"/>
+        </w:numPr>
+      </w:pPr>
+      <w:proofErr w:type="spellStart"/>
+      <w:r>
+        <w:t>setMessages</w:t>
+      </w:r>
+      <w:proofErr w:type="spellEnd"/>
+      <w:r>
+        <w:t xml:space="preserve"> è una funzione che aggiorna lo stato di </w:t>
+      </w:r>
+      <w:proofErr w:type="spellStart"/>
+      <w:r>
+        <w:t>messages</w:t>
+      </w:r>
+      <w:proofErr w:type="spellEnd"/>
+      <w:r>
+        <w:t xml:space="preserve">. Viene usata con una </w:t>
+      </w:r>
+      <w:proofErr w:type="spellStart"/>
+      <w:r>
+        <w:t>callback</w:t>
+      </w:r>
+      <w:proofErr w:type="spellEnd"/>
+      <w:r>
+        <w:t xml:space="preserve"> per ottenere lo stato precedente (</w:t>
+      </w:r>
+      <w:proofErr w:type="spellStart"/>
+      <w:r>
+        <w:t>prev</w:t>
+      </w:r>
+      <w:proofErr w:type="spellEnd"/>
+      <w:r>
+        <w:t>).</w:t>
+      </w:r>
+    </w:p>
+    <w:p>
+      <w:pPr>
+        <w:numPr>
+          <w:ilvl w:val="0"/>
+          <w:numId w:val="5"/>
+        </w:numPr>
+      </w:pPr>
+      <w:r>
+        <w:rPr>
+          <w:b/>
+          <w:bCs/>
+        </w:rPr>
+        <w:t>Aggiunta del nuovo messaggio</w:t>
+      </w:r>
+      <w:r>
+        <w:t>:</w:t>
+      </w:r>
+    </w:p>
+    <w:p>
+      <w:pPr>
+        <w:numPr>
+          <w:ilvl w:val="1"/>
+          <w:numId w:val="5"/>
+        </w:numPr>
+      </w:pPr>
+      <w:r>
+        <w:t>Con [...</w:t>
+      </w:r>
+      <w:proofErr w:type="spellStart"/>
+      <w:r>
+        <w:t>prev</w:t>
+      </w:r>
+      <w:proofErr w:type="spellEnd"/>
+      <w:r>
+        <w:t xml:space="preserve">, {...}], viene creato un nuovo array che copia tutti gli elementi di </w:t>
+      </w:r>
+      <w:proofErr w:type="spellStart"/>
+      <w:r>
+        <w:t>prev</w:t>
+      </w:r>
+      <w:proofErr w:type="spellEnd"/>
+      <w:r>
+        <w:t xml:space="preserve"> (lo stato precedente) e aggiunge un nuovo oggetto rappresentante il messaggio.</w:t>
+      </w:r>
+    </w:p>
+    <w:p>
+      <w:pPr>
+        <w:numPr>
+          <w:ilvl w:val="0"/>
+          <w:numId w:val="5"/>
+        </w:numPr>
+      </w:pPr>
+      <w:r>
+        <w:rPr>
+          <w:b/>
+          <w:bCs/>
+        </w:rPr>
+        <w:t>Costruzione del nuovo messaggio</w:t>
+      </w:r>
+      <w:r>
+        <w:t>:</w:t>
+      </w:r>
+    </w:p>
+    <w:p>
+      <w:pPr>
+        <w:numPr>
+          <w:ilvl w:val="1"/>
+          <w:numId w:val="5"/>
+        </w:numPr>
+      </w:pPr>
+      <w:r>
+        <w:t xml:space="preserve">Ogni messaggio è un oggetto con queste proprietà: </w:t>
+      </w:r>
+    </w:p>
+    <w:p>
+      <w:pPr>
+        <w:numPr>
+          <w:ilvl w:val="2"/>
+          <w:numId w:val="5"/>
+        </w:numPr>
+      </w:pPr>
+      <w:proofErr w:type="spellStart"/>
+      <w:r>
+        <w:t>fromSelf</w:t>
+      </w:r>
+      <w:proofErr w:type="spellEnd"/>
+      <w:r>
+        <w:t>: false: indica che il messaggio non è stato inviato dall'utente attuale.</w:t>
+      </w:r>
+    </w:p>
+    <w:p>
+      <w:pPr>
+        <w:numPr>
+          <w:ilvl w:val="2"/>
+          <w:numId w:val="5"/>
+        </w:numPr>
+      </w:pPr>
+      <w:proofErr w:type="spellStart"/>
+      <w:r>
+        <w:t>message</w:t>
+      </w:r>
+      <w:proofErr w:type="spellEnd"/>
+      <w:r>
+        <w:t xml:space="preserve">: contiene il contenuto del messaggio. Se </w:t>
+      </w:r>
+      <w:proofErr w:type="spellStart"/>
+      <w:r>
+        <w:t>data.message</w:t>
+      </w:r>
+      <w:proofErr w:type="spellEnd"/>
+      <w:r>
+        <w:t xml:space="preserve"> è un oggetto, usa la proprietà </w:t>
+      </w:r>
+      <w:proofErr w:type="spellStart"/>
+      <w:r>
+        <w:t>message</w:t>
+      </w:r>
+      <w:proofErr w:type="spellEnd"/>
+      <w:r>
+        <w:t xml:space="preserve">. Altrimenti, usa direttamente </w:t>
+      </w:r>
+      <w:proofErr w:type="spellStart"/>
+      <w:r>
+        <w:t>data.message</w:t>
+      </w:r>
+      <w:proofErr w:type="spellEnd"/>
+      <w:r>
+        <w:t>.</w:t>
+      </w:r>
+    </w:p>
+    <w:p>
+      <w:pPr>
+        <w:numPr>
+          <w:ilvl w:val="2"/>
+          <w:numId w:val="5"/>
+        </w:numPr>
+      </w:pPr>
+      <w:r>
+        <w:t xml:space="preserve">to e from: vengono aggiunti all'oggetto solo se esistono in </w:t>
+      </w:r>
+      <w:proofErr w:type="spellStart"/>
+      <w:r>
+        <w:t>data.message</w:t>
+      </w:r>
+      <w:proofErr w:type="spellEnd"/>
+      <w:r>
+        <w:t xml:space="preserve">. </w:t>
+      </w:r>
+    </w:p>
+    <w:p>
+      <w:pPr>
+        <w:numPr>
+          <w:ilvl w:val="3"/>
+          <w:numId w:val="5"/>
+        </w:numPr>
+      </w:pPr>
+      <w:proofErr w:type="spellStart"/>
+      <w:r>
+        <w:t>Es</w:t>
+      </w:r>
+      <w:proofErr w:type="spellEnd"/>
+      <w:r>
+        <w:t>: Se data.message.to esiste, aggiunge una proprietà to con il valore di data.message.to.</w:t>
+      </w:r>
+    </w:p>
+    <w:p>
+      <w:pPr>
+        <w:numPr>
+          <w:ilvl w:val="3"/>
+          <w:numId w:val="5"/>
+        </w:numPr>
+      </w:pPr>
+      <w:proofErr w:type="spellStart"/>
+      <w:r>
+        <w:t>Es</w:t>
+      </w:r>
+      <w:proofErr w:type="spellEnd"/>
+      <w:r>
+        <w:t xml:space="preserve">: Se </w:t>
+      </w:r>
+      <w:proofErr w:type="spellStart"/>
+      <w:r>
+        <w:t>data.message.from</w:t>
+      </w:r>
+      <w:proofErr w:type="spellEnd"/>
+      <w:r>
+        <w:t xml:space="preserve"> esiste, aggiunge una proprietà from con il valore di </w:t>
+      </w:r>
+      <w:proofErr w:type="spellStart"/>
+      <w:r>
+        <w:t>data.message.from</w:t>
+      </w:r>
+      <w:proofErr w:type="spellEnd"/>
+      <w:r>
+        <w:t>.</w:t>
+      </w:r>
+    </w:p>
+    <w:p>
+      <w:pPr>
+        <w:rPr>
+          <w:b/>
+          <w:bCs/>
+        </w:rPr>
+      </w:pPr>
+      <w:r>
+        <w:rPr>
+          <w:b/>
+          <w:bCs/>
+        </w:rPr>
+        <w:t>Esempio pratico</w:t>
+      </w:r>
+    </w:p>
+    <w:p>
+      <w:r>
+        <w:t xml:space="preserve">Se </w:t>
+      </w:r>
+      <w:proofErr w:type="spellStart"/>
+      <w:r>
+        <w:t>data.message</w:t>
+      </w:r>
+      <w:proofErr w:type="spellEnd"/>
+      <w:r>
+        <w:t xml:space="preserve"> fosse:</w:t>
+      </w:r>
+    </w:p>
+    <w:p>
+      <w:r>
+        <w:t xml:space="preserve">{ </w:t>
+      </w:r>
+      <w:proofErr w:type="spellStart"/>
+      <w:r>
+        <w:t>message</w:t>
+      </w:r>
+      <w:proofErr w:type="spellEnd"/>
+      <w:r>
+        <w:t>: "Ciao!", to: "</w:t>
+      </w:r>
+      <w:proofErr w:type="spellStart"/>
+      <w:r>
+        <w:t>UtenteB</w:t>
+      </w:r>
+      <w:proofErr w:type="spellEnd"/>
+      <w:r>
+        <w:t>", from: "</w:t>
+      </w:r>
+      <w:proofErr w:type="spellStart"/>
+      <w:r>
+        <w:t>UtenteA</w:t>
+      </w:r>
+      <w:proofErr w:type="spellEnd"/>
+      <w:r>
+        <w:t>" }</w:t>
+      </w:r>
+    </w:p>
+    <w:p>
+      <w:r>
+        <w:t xml:space="preserve">L'array </w:t>
+      </w:r>
+      <w:proofErr w:type="spellStart"/>
+      <w:r>
+        <w:t>messages</w:t>
+      </w:r>
+      <w:proofErr w:type="spellEnd"/>
+      <w:r>
+        <w:t xml:space="preserve"> diventerebbe:</w:t>
+      </w:r>
+    </w:p>
+    <w:p>
+      <w:r>
+        <w:t>[</w:t>
+      </w:r>
+    </w:p>
+    <w:p>
+      <w:r>
+        <w:t xml:space="preserve">    ...</w:t>
+      </w:r>
+      <w:proofErr w:type="spellStart"/>
+      <w:r>
+        <w:t>prev</w:t>
+      </w:r>
+      <w:proofErr w:type="spellEnd"/>
+      <w:r>
+        <w:t>,</w:t>
+      </w:r>
+    </w:p>
+    <w:p>
+      <w:r>
+        <w:lastRenderedPageBreak/>
+        <w:t xml:space="preserve">    {</w:t>
+      </w:r>
+    </w:p>
+    <w:p>
+      <w:r>
+        <w:t xml:space="preserve">        </w:t>
+      </w:r>
+      <w:proofErr w:type="spellStart"/>
+      <w:r>
+        <w:t>fromSelf</w:t>
+      </w:r>
+      <w:proofErr w:type="spellEnd"/>
+      <w:r>
+        <w:t>: false,</w:t>
+      </w:r>
+    </w:p>
+    <w:p>
+      <w:r>
+        <w:t xml:space="preserve">        </w:t>
+      </w:r>
+      <w:proofErr w:type="spellStart"/>
+      <w:r>
+        <w:t>message</w:t>
+      </w:r>
+      <w:proofErr w:type="spellEnd"/>
+      <w:r>
+        <w:t>: "Ciao!",</w:t>
+      </w:r>
+    </w:p>
+    <w:p>
+      <w:r>
+        <w:t xml:space="preserve">        to: "</w:t>
+      </w:r>
+      <w:proofErr w:type="spellStart"/>
+      <w:r>
+        <w:t>UtenteB</w:t>
+      </w:r>
+      <w:proofErr w:type="spellEnd"/>
+      <w:r>
+        <w:t>",</w:t>
+      </w:r>
+    </w:p>
+    <w:p>
+      <w:r>
+        <w:t xml:space="preserve">        from: "</w:t>
+      </w:r>
+      <w:proofErr w:type="spellStart"/>
+      <w:r>
+        <w:t>UtenteA</w:t>
+      </w:r>
+      <w:proofErr w:type="spellEnd"/>
+      <w:r>
+        <w:t>"</w:t>
+      </w:r>
+    </w:p>
+    <w:p>
+      <w:r>
+        <w:t xml:space="preserve">    }</w:t>
+      </w:r>
+    </w:p>
+    <w:p>
+      <w:r>
+        <w:t>]</w:t>
+      </w:r>
+    </w:p>
+    <w:p>
+      <w:r>
+        <w:t xml:space="preserve">Se invece </w:t>
+      </w:r>
+      <w:proofErr w:type="spellStart"/>
+      <w:r>
+        <w:t>data.message</w:t>
+      </w:r>
+      <w:proofErr w:type="spellEnd"/>
+      <w:r>
+        <w:t xml:space="preserve"> fosse una stringa, ad esempio:</w:t>
+      </w:r>
+    </w:p>
+    <w:p>
+      <w:r>
+        <w:t>"Ciao!"</w:t>
+      </w:r>
+    </w:p>
+    <w:p>
+      <w:r>
+        <w:t>L'array diventerebbe:</w:t>
+      </w:r>
+    </w:p>
+    <w:p>
+      <w:r>
+        <w:t>[</w:t>
+      </w:r>
+    </w:p>
+    <w:p>
+      <w:r>
+        <w:t xml:space="preserve">    ...</w:t>
+      </w:r>
+      <w:proofErr w:type="spellStart"/>
+      <w:r>
+        <w:t>prev</w:t>
+      </w:r>
+      <w:proofErr w:type="spellEnd"/>
+      <w:r>
+        <w:t>,</w:t>
+      </w:r>
+    </w:p>
+    <w:p>
+      <w:r>
+        <w:t xml:space="preserve">    {</w:t>
+      </w:r>
+    </w:p>
+    <w:p>
+      <w:r>
+        <w:t xml:space="preserve">        </w:t>
+      </w:r>
+      <w:proofErr w:type="spellStart"/>
+      <w:r>
+        <w:t>fromSelf</w:t>
+      </w:r>
+      <w:proofErr w:type="spellEnd"/>
+      <w:r>
+        <w:t>: false,</w:t>
+      </w:r>
+    </w:p>
+    <w:p>
+      <w:r>
+        <w:t xml:space="preserve">        </w:t>
+      </w:r>
+      <w:proofErr w:type="spellStart"/>
+      <w:r>
+        <w:t>message</w:t>
+      </w:r>
+      <w:proofErr w:type="spellEnd"/>
+      <w:r>
+        <w:t>: "Ciao!"</w:t>
+      </w:r>
+    </w:p>
+    <w:p>
+      <w:r>
+        <w:t xml:space="preserve">    }</w:t>
+      </w:r>
+    </w:p>
+    <w:p>
+      <w:r>
+        <w:t>]</w:t>
       </w:r>
     </w:p>
     <w:p/>
@@ -1048,6 +1594,131 @@
 <file path=word/numbering.xml><?xml version="1.0" encoding="utf-8"?>
 <w:numbering xmlns:wpc="http://schemas.microsoft.com/office/word/2010/wordprocessingCanvas" xmlns:cx="http://schemas.microsoft.com/office/drawing/2014/chartex" xmlns:cx1="http://schemas.microsoft.com/office/drawing/2015/9/8/chartex" xmlns:cx2="http://schemas.microsoft.com/office/drawing/2015/10/21/chartex" xmlns:cx3="http://schemas.microsoft.com/office/drawing/2016/5/9/chartex" xmlns:cx4="http://schemas.microsoft.com/office/drawing/2016/5/10/chartex" xmlns:cx5="http://schemas.microsoft.com/office/drawing/2016/5/11/chartex" xmlns:cx6="http://schemas.microsoft.com/office/drawing/2016/5/12/chartex" xmlns:cx7="http://schemas.microsoft.com/office/drawing/2016/5/13/chartex" xmlns:cx8="http://schemas.microsoft.com/office/drawing/2016/5/14/chartex" xmlns:mc="http://schemas.openxmlformats.org/markup-compatibility/2006" xmlns:aink="http://schemas.microsoft.com/office/drawing/2016/ink" xmlns:am3d="http://schemas.microsoft.com/office/drawing/2017/model3d" xmlns:o="urn:schemas-microsoft-com:office:office" xmlns:oel="http://schemas.microsoft.com/office/2019/extlst" xmlns:r="http://schemas.openxmlformats.org/officeDocument/2006/relationships" xmlns:m="http://schemas.openxmlformats.org/officeDocument/2006/math" xmlns:v="urn:schemas-microsoft-com:vml" xmlns:wp14="http://schemas.microsoft.com/office/word/2010/wordprocessingDrawing" xmlns:wp="http://schemas.openxmlformats.org/drawingml/2006/wordprocessingDrawing" xmlns:w10="urn:schemas-microsoft-com:office:word" xmlns:w="http://schemas.openxmlformats.org/wordprocessingml/2006/main" xmlns:w14="http://schemas.microsoft.com/office/word/2010/wordml" xmlns:w15="http://schemas.microsoft.com/office/word/2012/wordml" xmlns:w16cex="http://schemas.microsoft.com/office/word/2018/wordml/cex" xmlns:w16cid="http://schemas.microsoft.com/office/word/2016/wordml/cid" xmlns:w16="http://schemas.microsoft.com/office/word/2018/wordml" xmlns:w16du="http://schemas.microsoft.com/office/word/2023/wordml/word16du" xmlns:w16sdtdh="http://schemas.microsoft.com/office/word/2020/wordml/sdtdatahash" xmlns:w16se="http://schemas.microsoft.com/office/word/2015/wordml/symex" xmlns:wpg="http://schemas.microsoft.com/office/word/2010/wordprocessingGroup" xmlns:wpi="http://schemas.microsoft.com/office/word/2010/wordprocessingInk" xmlns:wne="http://schemas.microsoft.com/office/word/2006/wordml" xmlns:wps="http://schemas.microsoft.com/office/word/2010/wordprocessingShape" mc:Ignorable="w14 w15 w16se w16cid w16 w16cex w16sdtdh w16du wp14">
   <w:abstractNum w:abstractNumId="0" w15:restartNumberingAfterBreak="0">
+    <w:nsid w:val="0F4B66A0"/>
+    <w:multiLevelType w:val="multilevel"/>
+    <w:tmpl w:val="A2F89BCA"/>
+    <w:lvl w:ilvl="0">
+      <w:start w:val="1"/>
+      <w:numFmt w:val="decimal"/>
+      <w:lvlText w:val="%1."/>
+      <w:lvlJc w:val="left"/>
+      <w:pPr>
+        <w:tabs>
+          <w:tab w:val="num" w:pos="720"/>
+        </w:tabs>
+        <w:ind w:left="720" w:hanging="360"/>
+      </w:pPr>
+    </w:lvl>
+    <w:lvl w:ilvl="1">
+      <w:start w:val="1"/>
+      <w:numFmt w:val="bullet"/>
+      <w:lvlText w:val="o"/>
+      <w:lvlJc w:val="left"/>
+      <w:pPr>
+        <w:tabs>
+          <w:tab w:val="num" w:pos="1440"/>
+        </w:tabs>
+        <w:ind w:left="1440" w:hanging="360"/>
+      </w:pPr>
+      <w:rPr>
+        <w:rFonts w:ascii="Courier New" w:hAnsi="Courier New" w:hint="default"/>
+        <w:sz w:val="20"/>
+      </w:rPr>
+    </w:lvl>
+    <w:lvl w:ilvl="2">
+      <w:start w:val="1"/>
+      <w:numFmt w:val="bullet"/>
+      <w:lvlText w:val=""/>
+      <w:lvlJc w:val="left"/>
+      <w:pPr>
+        <w:tabs>
+          <w:tab w:val="num" w:pos="2160"/>
+        </w:tabs>
+        <w:ind w:left="2160" w:hanging="360"/>
+      </w:pPr>
+      <w:rPr>
+        <w:rFonts w:ascii="Wingdings" w:hAnsi="Wingdings" w:hint="default"/>
+        <w:sz w:val="20"/>
+      </w:rPr>
+    </w:lvl>
+    <w:lvl w:ilvl="3">
+      <w:start w:val="1"/>
+      <w:numFmt w:val="bullet"/>
+      <w:lvlText w:val=""/>
+      <w:lvlJc w:val="left"/>
+      <w:pPr>
+        <w:tabs>
+          <w:tab w:val="num" w:pos="2880"/>
+        </w:tabs>
+        <w:ind w:left="2880" w:hanging="360"/>
+      </w:pPr>
+      <w:rPr>
+        <w:rFonts w:ascii="Wingdings" w:hAnsi="Wingdings" w:hint="default"/>
+        <w:sz w:val="20"/>
+      </w:rPr>
+    </w:lvl>
+    <w:lvl w:ilvl="4" w:tentative="1">
+      <w:start w:val="1"/>
+      <w:numFmt w:val="decimal"/>
+      <w:lvlText w:val="%5."/>
+      <w:lvlJc w:val="left"/>
+      <w:pPr>
+        <w:tabs>
+          <w:tab w:val="num" w:pos="3600"/>
+        </w:tabs>
+        <w:ind w:left="3600" w:hanging="360"/>
+      </w:pPr>
+    </w:lvl>
+    <w:lvl w:ilvl="5" w:tentative="1">
+      <w:start w:val="1"/>
+      <w:numFmt w:val="decimal"/>
+      <w:lvlText w:val="%6."/>
+      <w:lvlJc w:val="left"/>
+      <w:pPr>
+        <w:tabs>
+          <w:tab w:val="num" w:pos="4320"/>
+        </w:tabs>
+        <w:ind w:left="4320" w:hanging="360"/>
+      </w:pPr>
+    </w:lvl>
+    <w:lvl w:ilvl="6" w:tentative="1">
+      <w:start w:val="1"/>
+      <w:numFmt w:val="decimal"/>
+      <w:lvlText w:val="%7."/>
+      <w:lvlJc w:val="left"/>
+      <w:pPr>
+        <w:tabs>
+          <w:tab w:val="num" w:pos="5040"/>
+        </w:tabs>
+        <w:ind w:left="5040" w:hanging="360"/>
+      </w:pPr>
+    </w:lvl>
+    <w:lvl w:ilvl="7" w:tentative="1">
+      <w:start w:val="1"/>
+      <w:numFmt w:val="decimal"/>
+      <w:lvlText w:val="%8."/>
+      <w:lvlJc w:val="left"/>
+      <w:pPr>
+        <w:tabs>
+          <w:tab w:val="num" w:pos="5760"/>
+        </w:tabs>
+        <w:ind w:left="5760" w:hanging="360"/>
+      </w:pPr>
+    </w:lvl>
+    <w:lvl w:ilvl="8" w:tentative="1">
+      <w:start w:val="1"/>
+      <w:numFmt w:val="decimal"/>
+      <w:lvlText w:val="%9."/>
+      <w:lvlJc w:val="left"/>
+      <w:pPr>
+        <w:tabs>
+          <w:tab w:val="num" w:pos="6480"/>
+        </w:tabs>
+        <w:ind w:left="6480" w:hanging="360"/>
+      </w:pPr>
+    </w:lvl>
+  </w:abstractNum>
+  <w:abstractNum w:abstractNumId="1" w15:restartNumberingAfterBreak="0">
     <w:nsid w:val="2DB82224"/>
     <w:multiLevelType w:val="multilevel"/>
     <w:tmpl w:val="FF144A78"/>
@@ -1196,7 +1867,7 @@
       </w:rPr>
     </w:lvl>
   </w:abstractNum>
-  <w:abstractNum w:abstractNumId="1" w15:restartNumberingAfterBreak="0">
+  <w:abstractNum w:abstractNumId="2" w15:restartNumberingAfterBreak="0">
     <w:nsid w:val="3A1A41D1"/>
     <w:multiLevelType w:val="multilevel"/>
     <w:tmpl w:val="71761C52"/>
@@ -1345,7 +2016,7 @@
       </w:rPr>
     </w:lvl>
   </w:abstractNum>
-  <w:abstractNum w:abstractNumId="2" w15:restartNumberingAfterBreak="0">
+  <w:abstractNum w:abstractNumId="3" w15:restartNumberingAfterBreak="0">
     <w:nsid w:val="60C0001D"/>
     <w:multiLevelType w:val="multilevel"/>
     <w:tmpl w:val="29A02D12"/>
@@ -1494,7 +2165,7 @@
       </w:rPr>
     </w:lvl>
   </w:abstractNum>
-  <w:abstractNum w:abstractNumId="3" w15:restartNumberingAfterBreak="0">
+  <w:abstractNum w:abstractNumId="4" w15:restartNumberingAfterBreak="0">
     <w:nsid w:val="6D1E53EB"/>
     <w:multiLevelType w:val="multilevel"/>
     <w:tmpl w:val="5560A008"/>
@@ -1612,16 +2283,19 @@
     </w:lvl>
   </w:abstractNum>
   <w:num w:numId="1" w16cid:durableId="1826165748">
+    <w:abstractNumId w:val="2"/>
+  </w:num>
+  <w:num w:numId="2" w16cid:durableId="608582492">
     <w:abstractNumId w:val="1"/>
   </w:num>
-  <w:num w:numId="2" w16cid:durableId="608582492">
-    <w:abstractNumId w:val="0"/>
-  </w:num>
   <w:num w:numId="3" w16cid:durableId="1200779227">
-    <w:abstractNumId w:val="2"/>
+    <w:abstractNumId w:val="3"/>
   </w:num>
   <w:num w:numId="4" w16cid:durableId="2117017277">
-    <w:abstractNumId w:val="3"/>
+    <w:abstractNumId w:val="4"/>
+  </w:num>
+  <w:num w:numId="5" w16cid:durableId="451555051">
+    <w:abstractNumId w:val="0"/>
   </w:num>
 </w:numbering>
 </file>

</xml_diff>